<commit_message>
Edit laporan Signed-off-by: ahadimuhsin <muhsin_ahadi@student.uns.ac.id>
</commit_message>
<xml_diff>
--- a/Tugas-Besar/P2_RPL_KELOMPOK.docx
+++ b/Tugas-Besar/P2_RPL_KELOMPOK.docx
@@ -638,9 +638,9 @@
         </w:rPr>
         <w:drawing>
           <wp:inline distT="0" distB="0" distL="0" distR="0">
-            <wp:extent cx="5943600" cy="3736975"/>
-            <wp:effectExtent l="0" t="0" r="0" b="0"/>
-            <wp:docPr id="3" name="Picture 3"/>
+            <wp:extent cx="5943600" cy="2927350"/>
+            <wp:effectExtent l="0" t="0" r="0" b="6350"/>
+            <wp:docPr id="19" name="Picture 19"/>
             <wp:cNvGraphicFramePr>
               <a:graphicFrameLocks xmlns:a="http://schemas.openxmlformats.org/drawingml/2006/main" noChangeAspect="1"/>
             </wp:cNvGraphicFramePr>
@@ -648,11 +648,11 @@
               <a:graphicData uri="http://schemas.openxmlformats.org/drawingml/2006/picture">
                 <pic:pic xmlns:pic="http://schemas.openxmlformats.org/drawingml/2006/picture">
                   <pic:nvPicPr>
-                    <pic:cNvPr id="3" name="Melihat Daftar Pengurus.jpg"/>
+                    <pic:cNvPr id="19" name="Melihat Daftar Pengurus.jpg"/>
                     <pic:cNvPicPr/>
                   </pic:nvPicPr>
                   <pic:blipFill>
-                    <a:blip r:embed="rId6">
+                    <a:blip r:embed="rId6" cstate="print">
                       <a:extLst>
                         <a:ext uri="{28A0092B-C50C-407E-A947-70E740481C1C}">
                           <a14:useLocalDpi xmlns:a14="http://schemas.microsoft.com/office/drawing/2010/main" val="0"/>
@@ -666,7 +666,7 @@
                   <pic:spPr>
                     <a:xfrm>
                       <a:off x="0" y="0"/>
-                      <a:ext cx="5943600" cy="3736975"/>
+                      <a:ext cx="5943600" cy="2927350"/>
                     </a:xfrm>
                     <a:prstGeom prst="rect">
                       <a:avLst/>
@@ -685,9 +685,9 @@
         </w:rPr>
         <w:drawing>
           <wp:inline distT="0" distB="0" distL="0" distR="0">
-            <wp:extent cx="5943600" cy="3622040"/>
-            <wp:effectExtent l="0" t="0" r="0" b="0"/>
-            <wp:docPr id="4" name="Picture 4"/>
+            <wp:extent cx="5943600" cy="2950845"/>
+            <wp:effectExtent l="0" t="0" r="0" b="1905"/>
+            <wp:docPr id="20" name="Picture 20"/>
             <wp:cNvGraphicFramePr>
               <a:graphicFrameLocks xmlns:a="http://schemas.openxmlformats.org/drawingml/2006/main" noChangeAspect="1"/>
             </wp:cNvGraphicFramePr>
@@ -695,11 +695,11 @@
               <a:graphicData uri="http://schemas.openxmlformats.org/drawingml/2006/picture">
                 <pic:pic xmlns:pic="http://schemas.openxmlformats.org/drawingml/2006/picture">
                   <pic:nvPicPr>
-                    <pic:cNvPr id="4" name="Melihat Galeri.jpg"/>
+                    <pic:cNvPr id="20" name="Melihat Galeri.jpg"/>
                     <pic:cNvPicPr/>
                   </pic:nvPicPr>
                   <pic:blipFill>
-                    <a:blip r:embed="rId7">
+                    <a:blip r:embed="rId7" cstate="print">
                       <a:extLst>
                         <a:ext uri="{28A0092B-C50C-407E-A947-70E740481C1C}">
                           <a14:useLocalDpi xmlns:a14="http://schemas.microsoft.com/office/drawing/2010/main" val="0"/>
@@ -713,7 +713,7 @@
                   <pic:spPr>
                     <a:xfrm>
                       <a:off x="0" y="0"/>
-                      <a:ext cx="5943600" cy="3622040"/>
+                      <a:ext cx="5943600" cy="2950845"/>
                     </a:xfrm>
                     <a:prstGeom prst="rect">
                       <a:avLst/>
@@ -733,9 +733,9 @@
         <w:lastRenderedPageBreak/>
         <w:drawing>
           <wp:inline distT="0" distB="0" distL="0" distR="0">
-            <wp:extent cx="5943600" cy="3902075"/>
-            <wp:effectExtent l="0" t="0" r="0" b="3175"/>
-            <wp:docPr id="5" name="Picture 5"/>
+            <wp:extent cx="5943600" cy="2879090"/>
+            <wp:effectExtent l="0" t="0" r="0" b="0"/>
+            <wp:docPr id="21" name="Picture 21"/>
             <wp:cNvGraphicFramePr>
               <a:graphicFrameLocks xmlns:a="http://schemas.openxmlformats.org/drawingml/2006/main" noChangeAspect="1"/>
             </wp:cNvGraphicFramePr>
@@ -743,11 +743,11 @@
               <a:graphicData uri="http://schemas.openxmlformats.org/drawingml/2006/picture">
                 <pic:pic xmlns:pic="http://schemas.openxmlformats.org/drawingml/2006/picture">
                   <pic:nvPicPr>
-                    <pic:cNvPr id="5" name="Melihat Proker.jpg"/>
+                    <pic:cNvPr id="21" name="Melihat Proker.jpg"/>
                     <pic:cNvPicPr/>
                   </pic:nvPicPr>
                   <pic:blipFill>
-                    <a:blip r:embed="rId8">
+                    <a:blip r:embed="rId8" cstate="print">
                       <a:extLst>
                         <a:ext uri="{28A0092B-C50C-407E-A947-70E740481C1C}">
                           <a14:useLocalDpi xmlns:a14="http://schemas.microsoft.com/office/drawing/2010/main" val="0"/>
@@ -761,7 +761,7 @@
                   <pic:spPr>
                     <a:xfrm>
                       <a:off x="0" y="0"/>
-                      <a:ext cx="5943600" cy="3902075"/>
+                      <a:ext cx="5943600" cy="2879090"/>
                     </a:xfrm>
                     <a:prstGeom prst="rect">
                       <a:avLst/>
@@ -778,12 +778,11 @@
           <w:noProof/>
           <w:lang w:val="en-US"/>
         </w:rPr>
-        <w:lastRenderedPageBreak/>
         <w:drawing>
           <wp:inline distT="0" distB="0" distL="0" distR="0">
-            <wp:extent cx="5943600" cy="4815840"/>
-            <wp:effectExtent l="0" t="0" r="0" b="3810"/>
-            <wp:docPr id="6" name="Picture 6"/>
+            <wp:extent cx="5943600" cy="2898775"/>
+            <wp:effectExtent l="0" t="0" r="0" b="0"/>
+            <wp:docPr id="22" name="Picture 22"/>
             <wp:cNvGraphicFramePr>
               <a:graphicFrameLocks xmlns:a="http://schemas.openxmlformats.org/drawingml/2006/main" noChangeAspect="1"/>
             </wp:cNvGraphicFramePr>
@@ -791,11 +790,11 @@
               <a:graphicData uri="http://schemas.openxmlformats.org/drawingml/2006/picture">
                 <pic:pic xmlns:pic="http://schemas.openxmlformats.org/drawingml/2006/picture">
                   <pic:nvPicPr>
-                    <pic:cNvPr id="6" name="Melihat Sejarah.jpg"/>
+                    <pic:cNvPr id="22" name="Melihat Sejarah.jpg"/>
                     <pic:cNvPicPr/>
                   </pic:nvPicPr>
                   <pic:blipFill>
-                    <a:blip r:embed="rId9">
+                    <a:blip r:embed="rId9" cstate="print">
                       <a:extLst>
                         <a:ext uri="{28A0092B-C50C-407E-A947-70E740481C1C}">
                           <a14:useLocalDpi xmlns:a14="http://schemas.microsoft.com/office/drawing/2010/main" val="0"/>
@@ -809,7 +808,7 @@
                   <pic:spPr>
                     <a:xfrm>
                       <a:off x="0" y="0"/>
-                      <a:ext cx="5943600" cy="4815840"/>
+                      <a:ext cx="5943600" cy="2898775"/>
                     </a:xfrm>
                     <a:prstGeom prst="rect">
                       <a:avLst/>
@@ -821,6 +820,14 @@
           </wp:inline>
         </w:drawing>
       </w:r>
+    </w:p>
+    <w:p>
+      <w:pPr>
+        <w:ind w:left="450" w:hanging="450"/>
+        <w:rPr>
+          <w:lang w:val="en-US"/>
+        </w:rPr>
+      </w:pPr>
       <w:r>
         <w:rPr>
           <w:noProof/>
@@ -829,9 +836,9 @@
         <w:lastRenderedPageBreak/>
         <w:drawing>
           <wp:inline distT="0" distB="0" distL="0" distR="0">
-            <wp:extent cx="5943600" cy="5669280"/>
-            <wp:effectExtent l="0" t="0" r="0" b="7620"/>
-            <wp:docPr id="7" name="Picture 7"/>
+            <wp:extent cx="5943600" cy="3211195"/>
+            <wp:effectExtent l="0" t="0" r="0" b="8255"/>
+            <wp:docPr id="23" name="Picture 23"/>
             <wp:cNvGraphicFramePr>
               <a:graphicFrameLocks xmlns:a="http://schemas.openxmlformats.org/drawingml/2006/main" noChangeAspect="1"/>
             </wp:cNvGraphicFramePr>
@@ -839,7 +846,7 @@
               <a:graphicData uri="http://schemas.openxmlformats.org/drawingml/2006/picture">
                 <pic:pic xmlns:pic="http://schemas.openxmlformats.org/drawingml/2006/picture">
                   <pic:nvPicPr>
-                    <pic:cNvPr id="7" name="Sequence Create Daftar Pengurus.jpg"/>
+                    <pic:cNvPr id="23" name="Create Daftar Pengurus.jpg"/>
                     <pic:cNvPicPr/>
                   </pic:nvPicPr>
                   <pic:blipFill>
@@ -857,7 +864,7 @@
                   <pic:spPr>
                     <a:xfrm>
                       <a:off x="0" y="0"/>
-                      <a:ext cx="5943600" cy="5669280"/>
+                      <a:ext cx="5943600" cy="3211195"/>
                     </a:xfrm>
                     <a:prstGeom prst="rect">
                       <a:avLst/>
@@ -874,12 +881,11 @@
           <w:noProof/>
           <w:lang w:val="en-US"/>
         </w:rPr>
-        <w:lastRenderedPageBreak/>
         <w:drawing>
           <wp:inline distT="0" distB="0" distL="0" distR="0">
-            <wp:extent cx="5943600" cy="6064250"/>
+            <wp:extent cx="5943600" cy="3053080"/>
             <wp:effectExtent l="0" t="0" r="0" b="0"/>
-            <wp:docPr id="8" name="Picture 8"/>
+            <wp:docPr id="24" name="Picture 24"/>
             <wp:cNvGraphicFramePr>
               <a:graphicFrameLocks xmlns:a="http://schemas.openxmlformats.org/drawingml/2006/main" noChangeAspect="1"/>
             </wp:cNvGraphicFramePr>
@@ -887,7 +893,7 @@
               <a:graphicData uri="http://schemas.openxmlformats.org/drawingml/2006/picture">
                 <pic:pic xmlns:pic="http://schemas.openxmlformats.org/drawingml/2006/picture">
                   <pic:nvPicPr>
-                    <pic:cNvPr id="8" name="Sequence Create Galeri.jpg"/>
+                    <pic:cNvPr id="24" name="Create Galeri.jpg"/>
                     <pic:cNvPicPr/>
                   </pic:nvPicPr>
                   <pic:blipFill>
@@ -905,7 +911,7 @@
                   <pic:spPr>
                     <a:xfrm>
                       <a:off x="0" y="0"/>
-                      <a:ext cx="5943600" cy="6064250"/>
+                      <a:ext cx="5943600" cy="3053080"/>
                     </a:xfrm>
                     <a:prstGeom prst="rect">
                       <a:avLst/>
@@ -925,9 +931,9 @@
         <w:lastRenderedPageBreak/>
         <w:drawing>
           <wp:inline distT="0" distB="0" distL="0" distR="0">
-            <wp:extent cx="5943600" cy="5605145"/>
+            <wp:extent cx="5943600" cy="3206115"/>
             <wp:effectExtent l="0" t="0" r="0" b="0"/>
-            <wp:docPr id="9" name="Picture 9"/>
+            <wp:docPr id="25" name="Picture 25"/>
             <wp:cNvGraphicFramePr>
               <a:graphicFrameLocks xmlns:a="http://schemas.openxmlformats.org/drawingml/2006/main" noChangeAspect="1"/>
             </wp:cNvGraphicFramePr>
@@ -935,7 +941,7 @@
               <a:graphicData uri="http://schemas.openxmlformats.org/drawingml/2006/picture">
                 <pic:pic xmlns:pic="http://schemas.openxmlformats.org/drawingml/2006/picture">
                   <pic:nvPicPr>
-                    <pic:cNvPr id="9" name="Sequence Create Proker.jpg"/>
+                    <pic:cNvPr id="25" name="Create Proker.jpg"/>
                     <pic:cNvPicPr/>
                   </pic:nvPicPr>
                   <pic:blipFill>
@@ -953,7 +959,7 @@
                   <pic:spPr>
                     <a:xfrm>
                       <a:off x="0" y="0"/>
-                      <a:ext cx="5943600" cy="5605145"/>
+                      <a:ext cx="5943600" cy="3206115"/>
                     </a:xfrm>
                     <a:prstGeom prst="rect">
                       <a:avLst/>
@@ -970,12 +976,11 @@
           <w:noProof/>
           <w:lang w:val="en-US"/>
         </w:rPr>
-        <w:lastRenderedPageBreak/>
         <w:drawing>
           <wp:inline distT="0" distB="0" distL="0" distR="0">
-            <wp:extent cx="5943600" cy="5417185"/>
+            <wp:extent cx="5943600" cy="3733800"/>
             <wp:effectExtent l="0" t="0" r="0" b="0"/>
-            <wp:docPr id="10" name="Picture 10"/>
+            <wp:docPr id="26" name="Picture 26"/>
             <wp:cNvGraphicFramePr>
               <a:graphicFrameLocks xmlns:a="http://schemas.openxmlformats.org/drawingml/2006/main" noChangeAspect="1"/>
             </wp:cNvGraphicFramePr>
@@ -983,7 +988,7 @@
               <a:graphicData uri="http://schemas.openxmlformats.org/drawingml/2006/picture">
                 <pic:pic xmlns:pic="http://schemas.openxmlformats.org/drawingml/2006/picture">
                   <pic:nvPicPr>
-                    <pic:cNvPr id="10" name="Sequence Create Sejarah.jpg"/>
+                    <pic:cNvPr id="26" name="Create Sejarah.jpg"/>
                     <pic:cNvPicPr/>
                   </pic:nvPicPr>
                   <pic:blipFill>
@@ -1001,7 +1006,7 @@
                   <pic:spPr>
                     <a:xfrm>
                       <a:off x="0" y="0"/>
-                      <a:ext cx="5943600" cy="5417185"/>
+                      <a:ext cx="5943600" cy="3733800"/>
                     </a:xfrm>
                     <a:prstGeom prst="rect">
                       <a:avLst/>
@@ -1021,9 +1026,9 @@
         <w:lastRenderedPageBreak/>
         <w:drawing>
           <wp:inline distT="0" distB="0" distL="0" distR="0">
-            <wp:extent cx="5943600" cy="3914140"/>
-            <wp:effectExtent l="0" t="0" r="0" b="0"/>
-            <wp:docPr id="11" name="Picture 11"/>
+            <wp:extent cx="5943600" cy="3764915"/>
+            <wp:effectExtent l="0" t="0" r="0" b="6985"/>
+            <wp:docPr id="27" name="Picture 27"/>
             <wp:cNvGraphicFramePr>
               <a:graphicFrameLocks xmlns:a="http://schemas.openxmlformats.org/drawingml/2006/main" noChangeAspect="1"/>
             </wp:cNvGraphicFramePr>
@@ -1031,7 +1036,7 @@
               <a:graphicData uri="http://schemas.openxmlformats.org/drawingml/2006/picture">
                 <pic:pic xmlns:pic="http://schemas.openxmlformats.org/drawingml/2006/picture">
                   <pic:nvPicPr>
-                    <pic:cNvPr id="11" name="SQ_Delete Daftar Pengurus.jpg"/>
+                    <pic:cNvPr id="27" name="Delete Daftar Pengurus.jpg"/>
                     <pic:cNvPicPr/>
                   </pic:nvPicPr>
                   <pic:blipFill>
@@ -1049,7 +1054,7 @@
                   <pic:spPr>
                     <a:xfrm>
                       <a:off x="0" y="0"/>
-                      <a:ext cx="5943600" cy="3914140"/>
+                      <a:ext cx="5943600" cy="3764915"/>
                     </a:xfrm>
                     <a:prstGeom prst="rect">
                       <a:avLst/>
@@ -1066,12 +1071,11 @@
           <w:noProof/>
           <w:lang w:val="en-US"/>
         </w:rPr>
-        <w:lastRenderedPageBreak/>
         <w:drawing>
           <wp:inline distT="0" distB="0" distL="0" distR="0">
-            <wp:extent cx="5943600" cy="4307205"/>
-            <wp:effectExtent l="0" t="0" r="0" b="0"/>
-            <wp:docPr id="12" name="Picture 12"/>
+            <wp:extent cx="5943600" cy="3865245"/>
+            <wp:effectExtent l="0" t="0" r="0" b="1905"/>
+            <wp:docPr id="28" name="Picture 28"/>
             <wp:cNvGraphicFramePr>
               <a:graphicFrameLocks xmlns:a="http://schemas.openxmlformats.org/drawingml/2006/main" noChangeAspect="1"/>
             </wp:cNvGraphicFramePr>
@@ -1079,7 +1083,7 @@
               <a:graphicData uri="http://schemas.openxmlformats.org/drawingml/2006/picture">
                 <pic:pic xmlns:pic="http://schemas.openxmlformats.org/drawingml/2006/picture">
                   <pic:nvPicPr>
-                    <pic:cNvPr id="12" name="SQ_Delete Galeri.jpg"/>
+                    <pic:cNvPr id="28" name="Delete Galeri.jpg"/>
                     <pic:cNvPicPr/>
                   </pic:nvPicPr>
                   <pic:blipFill>
@@ -1097,7 +1101,7 @@
                   <pic:spPr>
                     <a:xfrm>
                       <a:off x="0" y="0"/>
-                      <a:ext cx="5943600" cy="4307205"/>
+                      <a:ext cx="5943600" cy="3865245"/>
                     </a:xfrm>
                     <a:prstGeom prst="rect">
                       <a:avLst/>
@@ -1117,9 +1121,9 @@
         <w:lastRenderedPageBreak/>
         <w:drawing>
           <wp:inline distT="0" distB="0" distL="0" distR="0">
-            <wp:extent cx="5943600" cy="3953510"/>
-            <wp:effectExtent l="0" t="0" r="0" b="8890"/>
-            <wp:docPr id="13" name="Picture 13"/>
+            <wp:extent cx="5943600" cy="3680460"/>
+            <wp:effectExtent l="0" t="0" r="0" b="0"/>
+            <wp:docPr id="29" name="Picture 29"/>
             <wp:cNvGraphicFramePr>
               <a:graphicFrameLocks xmlns:a="http://schemas.openxmlformats.org/drawingml/2006/main" noChangeAspect="1"/>
             </wp:cNvGraphicFramePr>
@@ -1127,7 +1131,7 @@
               <a:graphicData uri="http://schemas.openxmlformats.org/drawingml/2006/picture">
                 <pic:pic xmlns:pic="http://schemas.openxmlformats.org/drawingml/2006/picture">
                   <pic:nvPicPr>
-                    <pic:cNvPr id="13" name="SQ_Delete Proker.jpg"/>
+                    <pic:cNvPr id="29" name="Delete Proker.jpg"/>
                     <pic:cNvPicPr/>
                   </pic:nvPicPr>
                   <pic:blipFill>
@@ -1145,7 +1149,7 @@
                   <pic:spPr>
                     <a:xfrm>
                       <a:off x="0" y="0"/>
-                      <a:ext cx="5943600" cy="3953510"/>
+                      <a:ext cx="5943600" cy="3680460"/>
                     </a:xfrm>
                     <a:prstGeom prst="rect">
                       <a:avLst/>
@@ -1164,9 +1168,9 @@
         </w:rPr>
         <w:drawing>
           <wp:inline distT="0" distB="0" distL="0" distR="0">
-            <wp:extent cx="5943600" cy="3945255"/>
-            <wp:effectExtent l="0" t="0" r="0" b="0"/>
-            <wp:docPr id="14" name="Picture 14"/>
+            <wp:extent cx="5943600" cy="3540125"/>
+            <wp:effectExtent l="0" t="0" r="0" b="3175"/>
+            <wp:docPr id="30" name="Picture 30"/>
             <wp:cNvGraphicFramePr>
               <a:graphicFrameLocks xmlns:a="http://schemas.openxmlformats.org/drawingml/2006/main" noChangeAspect="1"/>
             </wp:cNvGraphicFramePr>
@@ -1174,7 +1178,7 @@
               <a:graphicData uri="http://schemas.openxmlformats.org/drawingml/2006/picture">
                 <pic:pic xmlns:pic="http://schemas.openxmlformats.org/drawingml/2006/picture">
                   <pic:nvPicPr>
-                    <pic:cNvPr id="14" name="SQ_Delete Sejarah.jpg"/>
+                    <pic:cNvPr id="30" name="Delete Sejarah.jpg"/>
                     <pic:cNvPicPr/>
                   </pic:nvPicPr>
                   <pic:blipFill>
@@ -1192,7 +1196,7 @@
                   <pic:spPr>
                     <a:xfrm>
                       <a:off x="0" y="0"/>
-                      <a:ext cx="5943600" cy="3945255"/>
+                      <a:ext cx="5943600" cy="3540125"/>
                     </a:xfrm>
                     <a:prstGeom prst="rect">
                       <a:avLst/>
@@ -1212,9 +1216,9 @@
         <w:lastRenderedPageBreak/>
         <w:drawing>
           <wp:inline distT="0" distB="0" distL="0" distR="0">
-            <wp:extent cx="5943600" cy="2546985"/>
+            <wp:extent cx="5943600" cy="2699385"/>
             <wp:effectExtent l="0" t="0" r="0" b="5715"/>
-            <wp:docPr id="15" name="Picture 15"/>
+            <wp:docPr id="31" name="Picture 31"/>
             <wp:cNvGraphicFramePr>
               <a:graphicFrameLocks xmlns:a="http://schemas.openxmlformats.org/drawingml/2006/main" noChangeAspect="1"/>
             </wp:cNvGraphicFramePr>
@@ -1222,11 +1226,11 @@
               <a:graphicData uri="http://schemas.openxmlformats.org/drawingml/2006/picture">
                 <pic:pic xmlns:pic="http://schemas.openxmlformats.org/drawingml/2006/picture">
                   <pic:nvPicPr>
-                    <pic:cNvPr id="15" name="Update Daftar Pengurus Sequence.jpg"/>
+                    <pic:cNvPr id="31" name="Update Daftar Pengurus Sequence.jpg"/>
                     <pic:cNvPicPr/>
                   </pic:nvPicPr>
                   <pic:blipFill>
-                    <a:blip r:embed="rId18" cstate="print">
+                    <a:blip r:embed="rId18">
                       <a:extLst>
                         <a:ext uri="{28A0092B-C50C-407E-A947-70E740481C1C}">
                           <a14:useLocalDpi xmlns:a14="http://schemas.microsoft.com/office/drawing/2010/main" val="0"/>
@@ -1240,7 +1244,7 @@
                   <pic:spPr>
                     <a:xfrm>
                       <a:off x="0" y="0"/>
-                      <a:ext cx="5943600" cy="2546985"/>
+                      <a:ext cx="5943600" cy="2699385"/>
                     </a:xfrm>
                     <a:prstGeom prst="rect">
                       <a:avLst/>
@@ -1252,8 +1256,6 @@
           </wp:inline>
         </w:drawing>
       </w:r>
-      <w:bookmarkStart w:id="0" w:name="_GoBack"/>
-      <w:bookmarkEnd w:id="0"/>
       <w:r>
         <w:rPr>
           <w:noProof/>
@@ -1261,9 +1263,9 @@
         </w:rPr>
         <w:drawing>
           <wp:inline distT="0" distB="0" distL="0" distR="0">
-            <wp:extent cx="5943600" cy="2663825"/>
-            <wp:effectExtent l="0" t="0" r="0" b="3175"/>
-            <wp:docPr id="16" name="Picture 16"/>
+            <wp:extent cx="5943600" cy="2990850"/>
+            <wp:effectExtent l="0" t="0" r="0" b="0"/>
+            <wp:docPr id="32" name="Picture 32"/>
             <wp:cNvGraphicFramePr>
               <a:graphicFrameLocks xmlns:a="http://schemas.openxmlformats.org/drawingml/2006/main" noChangeAspect="1"/>
             </wp:cNvGraphicFramePr>
@@ -1271,11 +1273,11 @@
               <a:graphicData uri="http://schemas.openxmlformats.org/drawingml/2006/picture">
                 <pic:pic xmlns:pic="http://schemas.openxmlformats.org/drawingml/2006/picture">
                   <pic:nvPicPr>
-                    <pic:cNvPr id="16" name="Update Galeri Sequence.jpg"/>
+                    <pic:cNvPr id="32" name="Update Galeri Sequence.jpg"/>
                     <pic:cNvPicPr/>
                   </pic:nvPicPr>
                   <pic:blipFill>
-                    <a:blip r:embed="rId19" cstate="print">
+                    <a:blip r:embed="rId19">
                       <a:extLst>
                         <a:ext uri="{28A0092B-C50C-407E-A947-70E740481C1C}">
                           <a14:useLocalDpi xmlns:a14="http://schemas.microsoft.com/office/drawing/2010/main" val="0"/>
@@ -1289,7 +1291,7 @@
                   <pic:spPr>
                     <a:xfrm>
                       <a:off x="0" y="0"/>
-                      <a:ext cx="5943600" cy="2663825"/>
+                      <a:ext cx="5943600" cy="2990850"/>
                     </a:xfrm>
                     <a:prstGeom prst="rect">
                       <a:avLst/>
@@ -1309,9 +1311,9 @@
         <w:lastRenderedPageBreak/>
         <w:drawing>
           <wp:inline distT="0" distB="0" distL="0" distR="0">
-            <wp:extent cx="5943600" cy="2559050"/>
+            <wp:extent cx="5943600" cy="2840355"/>
             <wp:effectExtent l="0" t="0" r="0" b="0"/>
-            <wp:docPr id="17" name="Picture 17"/>
+            <wp:docPr id="33" name="Picture 33"/>
             <wp:cNvGraphicFramePr>
               <a:graphicFrameLocks xmlns:a="http://schemas.openxmlformats.org/drawingml/2006/main" noChangeAspect="1"/>
             </wp:cNvGraphicFramePr>
@@ -1319,11 +1321,11 @@
               <a:graphicData uri="http://schemas.openxmlformats.org/drawingml/2006/picture">
                 <pic:pic xmlns:pic="http://schemas.openxmlformats.org/drawingml/2006/picture">
                   <pic:nvPicPr>
-                    <pic:cNvPr id="17" name="Update Proker Sequence.jpg"/>
+                    <pic:cNvPr id="33" name="Update Proker Sequence.jpg"/>
                     <pic:cNvPicPr/>
                   </pic:nvPicPr>
                   <pic:blipFill>
-                    <a:blip r:embed="rId20" cstate="print">
+                    <a:blip r:embed="rId20">
                       <a:extLst>
                         <a:ext uri="{28A0092B-C50C-407E-A947-70E740481C1C}">
                           <a14:useLocalDpi xmlns:a14="http://schemas.microsoft.com/office/drawing/2010/main" val="0"/>
@@ -1337,7 +1339,7 @@
                   <pic:spPr>
                     <a:xfrm>
                       <a:off x="0" y="0"/>
-                      <a:ext cx="5943600" cy="2559050"/>
+                      <a:ext cx="5943600" cy="2840355"/>
                     </a:xfrm>
                     <a:prstGeom prst="rect">
                       <a:avLst/>
@@ -1349,6 +1351,7 @@
           </wp:inline>
         </w:drawing>
       </w:r>
+      <w:bookmarkStart w:id="0" w:name="_GoBack"/>
       <w:r>
         <w:rPr>
           <w:noProof/>
@@ -1356,9 +1359,9 @@
         </w:rPr>
         <w:drawing>
           <wp:inline distT="0" distB="0" distL="0" distR="0">
-            <wp:extent cx="5943600" cy="2649220"/>
-            <wp:effectExtent l="0" t="0" r="0" b="0"/>
-            <wp:docPr id="18" name="Picture 18"/>
+            <wp:extent cx="5943600" cy="2872740"/>
+            <wp:effectExtent l="0" t="0" r="0" b="3810"/>
+            <wp:docPr id="34" name="Picture 34"/>
             <wp:cNvGraphicFramePr>
               <a:graphicFrameLocks xmlns:a="http://schemas.openxmlformats.org/drawingml/2006/main" noChangeAspect="1"/>
             </wp:cNvGraphicFramePr>
@@ -1366,11 +1369,11 @@
               <a:graphicData uri="http://schemas.openxmlformats.org/drawingml/2006/picture">
                 <pic:pic xmlns:pic="http://schemas.openxmlformats.org/drawingml/2006/picture">
                   <pic:nvPicPr>
-                    <pic:cNvPr id="18" name="Update Sejarah Sequence.jpg"/>
+                    <pic:cNvPr id="34" name="Update Sejarah Sequence.jpg"/>
                     <pic:cNvPicPr/>
                   </pic:nvPicPr>
                   <pic:blipFill>
-                    <a:blip r:embed="rId21" cstate="print">
+                    <a:blip r:embed="rId21">
                       <a:extLst>
                         <a:ext uri="{28A0092B-C50C-407E-A947-70E740481C1C}">
                           <a14:useLocalDpi xmlns:a14="http://schemas.microsoft.com/office/drawing/2010/main" val="0"/>
@@ -1384,7 +1387,7 @@
                   <pic:spPr>
                     <a:xfrm>
                       <a:off x="0" y="0"/>
-                      <a:ext cx="5943600" cy="2649220"/>
+                      <a:ext cx="5943600" cy="2872740"/>
                     </a:xfrm>
                     <a:prstGeom prst="rect">
                       <a:avLst/>
@@ -1396,6 +1399,7 @@
           </wp:inline>
         </w:drawing>
       </w:r>
+      <w:bookmarkEnd w:id="0"/>
     </w:p>
     <w:sectPr>
       <w:pgSz w:w="12240" w:h="15840"/>

</xml_diff>